<commit_message>
updated document and ppt
</commit_message>
<xml_diff>
--- a/Documentation.docx
+++ b/Documentation.docx
@@ -76,25 +76,7 @@
           <w:sz w:val="40"/>
           <w:szCs w:val="40"/>
         </w:rPr>
-        <w:t xml:space="preserve">Note: </w:t>
-      </w:r>
-      <w:proofErr w:type="gramStart"/>
-      <w:r>
-        <w:rPr>
-          <w:rFonts w:ascii="Times New Roman" w:hAnsi="Times New Roman" w:cs="Times New Roman"/>
-          <w:sz w:val="40"/>
-          <w:szCs w:val="40"/>
-        </w:rPr>
-        <w:t>1)to</w:t>
-      </w:r>
-      <w:proofErr w:type="gramEnd"/>
-      <w:r>
-        <w:rPr>
-          <w:rFonts w:ascii="Times New Roman" w:hAnsi="Times New Roman" w:cs="Times New Roman"/>
-          <w:sz w:val="40"/>
-          <w:szCs w:val="40"/>
-        </w:rPr>
-        <w:t xml:space="preserve"> run the program run: </w:t>
+        <w:t xml:space="preserve">Note: 1)to run the program run: </w:t>
       </w:r>
       <w:r>
         <w:rPr>
@@ -146,44 +128,82 @@
           <w:sz w:val="40"/>
           <w:szCs w:val="40"/>
         </w:rPr>
-        <w:t>3) The ppt contains all output screenshots of the app.</w:t>
-      </w:r>
-    </w:p>
-    <w:p>
-      <w:pPr>
-        <w:rPr>
-          <w:rFonts w:ascii="Times New Roman" w:hAnsi="Times New Roman" w:cs="Times New Roman"/>
-          <w:sz w:val="40"/>
-          <w:szCs w:val="40"/>
-        </w:rPr>
-      </w:pPr>
-    </w:p>
-    <w:p>
-      <w:pPr>
-        <w:rPr>
-          <w:rFonts w:ascii="Times New Roman" w:hAnsi="Times New Roman" w:cs="Times New Roman"/>
-          <w:sz w:val="40"/>
-          <w:szCs w:val="40"/>
-        </w:rPr>
-      </w:pPr>
-      <w:r>
-        <w:rPr>
-          <w:rFonts w:ascii="Times New Roman" w:hAnsi="Times New Roman" w:cs="Times New Roman"/>
-          <w:sz w:val="40"/>
-          <w:szCs w:val="40"/>
-        </w:rPr>
-        <w:t xml:space="preserve">Libraries required – Pandas, streamlit, sklearn, </w:t>
-      </w:r>
-      <w:proofErr w:type="gramStart"/>
-      <w:r>
-        <w:rPr>
-          <w:rFonts w:ascii="Times New Roman" w:hAnsi="Times New Roman" w:cs="Times New Roman"/>
-          <w:sz w:val="40"/>
-          <w:szCs w:val="40"/>
-        </w:rPr>
-        <w:t>plotly,scipy</w:t>
-      </w:r>
-      <w:proofErr w:type="gramEnd"/>
+        <w:t xml:space="preserve">3) </w:t>
+      </w:r>
+      <w:r>
+        <w:rPr>
+          <w:rFonts w:ascii="Times New Roman" w:hAnsi="Times New Roman" w:cs="Times New Roman"/>
+          <w:b/>
+          <w:bCs/>
+          <w:sz w:val="40"/>
+          <w:szCs w:val="40"/>
+        </w:rPr>
+        <w:t xml:space="preserve">The </w:t>
+      </w:r>
+      <w:r>
+        <w:rPr>
+          <w:rFonts w:ascii="Times New Roman" w:hAnsi="Times New Roman" w:cs="Times New Roman"/>
+          <w:b/>
+          <w:bCs/>
+          <w:sz w:val="40"/>
+          <w:szCs w:val="40"/>
+        </w:rPr>
+        <w:t>PPT</w:t>
+      </w:r>
+      <w:r>
+        <w:rPr>
+          <w:rFonts w:ascii="Times New Roman" w:hAnsi="Times New Roman" w:cs="Times New Roman"/>
+          <w:b/>
+          <w:bCs/>
+          <w:sz w:val="40"/>
+          <w:szCs w:val="40"/>
+        </w:rPr>
+        <w:t xml:space="preserve"> contains all output screenshots of the app</w:t>
+      </w:r>
+      <w:r>
+        <w:rPr>
+          <w:rFonts w:ascii="Times New Roman" w:hAnsi="Times New Roman" w:cs="Times New Roman"/>
+          <w:b/>
+          <w:bCs/>
+          <w:sz w:val="40"/>
+          <w:szCs w:val="40"/>
+        </w:rPr>
+        <w:t>-Please Refer</w:t>
+      </w:r>
+      <w:r>
+        <w:rPr>
+          <w:rFonts w:ascii="Times New Roman" w:hAnsi="Times New Roman" w:cs="Times New Roman"/>
+          <w:sz w:val="40"/>
+          <w:szCs w:val="40"/>
+        </w:rPr>
+        <w:t>.</w:t>
+      </w:r>
+    </w:p>
+    <w:p>
+      <w:pPr>
+        <w:rPr>
+          <w:rFonts w:ascii="Times New Roman" w:hAnsi="Times New Roman" w:cs="Times New Roman"/>
+          <w:sz w:val="40"/>
+          <w:szCs w:val="40"/>
+        </w:rPr>
+      </w:pPr>
+    </w:p>
+    <w:p>
+      <w:pPr>
+        <w:rPr>
+          <w:rFonts w:ascii="Times New Roman" w:hAnsi="Times New Roman" w:cs="Times New Roman"/>
+          <w:sz w:val="40"/>
+          <w:szCs w:val="40"/>
+        </w:rPr>
+      </w:pPr>
+      <w:r>
+        <w:rPr>
+          <w:rFonts w:ascii="Times New Roman" w:hAnsi="Times New Roman" w:cs="Times New Roman"/>
+          <w:sz w:val="40"/>
+          <w:szCs w:val="40"/>
+        </w:rPr>
+        <w:t>Libraries required – Pandas, streamlit, sklearn, plotly</w:t>
+      </w:r>
     </w:p>
     <w:p>
       <w:pPr>
@@ -431,10 +451,6 @@
     <w:p>
       <w:pPr>
         <w:pStyle w:val="ListParagraph"/>
-        <w:numPr>
-          <w:ilvl w:val="0"/>
-          <w:numId w:val="2"/>
-        </w:numPr>
         <w:rPr>
           <w:rFonts w:ascii="Times New Roman" w:hAnsi="Times New Roman" w:cs="Times New Roman"/>
           <w:sz w:val="40"/>
@@ -658,23 +674,7 @@
           <w:sz w:val="40"/>
           <w:szCs w:val="40"/>
         </w:rPr>
-        <w:t xml:space="preserve">4) </w:t>
-      </w:r>
-      <w:proofErr w:type="gramStart"/>
-      <w:r>
-        <w:rPr>
-          <w:sz w:val="40"/>
-          <w:szCs w:val="40"/>
-        </w:rPr>
-        <w:t>Also</w:t>
-      </w:r>
-      <w:proofErr w:type="gramEnd"/>
-      <w:r>
-        <w:rPr>
-          <w:sz w:val="40"/>
-          <w:szCs w:val="40"/>
-        </w:rPr>
-        <w:t xml:space="preserve"> other simple EDA has been done.</w:t>
+        <w:t>4) Also other simple EDA has been done.</w:t>
       </w:r>
     </w:p>
     <w:p>
@@ -1445,23 +1445,7 @@
           <w:sz w:val="40"/>
           <w:szCs w:val="40"/>
         </w:rPr>
-        <w:t xml:space="preserve">Different models like DecisionTree, Random Forest, Multi-layer </w:t>
-      </w:r>
-      <w:proofErr w:type="gramStart"/>
-      <w:r>
-        <w:rPr>
-          <w:sz w:val="40"/>
-          <w:szCs w:val="40"/>
-        </w:rPr>
-        <w:t>perceptron(</w:t>
-      </w:r>
-      <w:proofErr w:type="gramEnd"/>
-      <w:r>
-        <w:rPr>
-          <w:sz w:val="40"/>
-          <w:szCs w:val="40"/>
-        </w:rPr>
-        <w:t>Neural network) and Support Vector Machine was applied to the categorical data and the performance was measure using performance metrics like Accuracy, precision, recall and F1-Score and it was found to give a reasonable performance even for a small dataset.</w:t>
+        <w:t>Different models like DecisionTree, Random Forest, Multi-layer perceptron(Neural network) and Support Vector Machine was applied to the categorical data and the performance was measure using performance metrics like Accuracy, precision, recall and F1-Score and it was found to give a reasonable performance even for a small dataset.</w:t>
       </w:r>
       <w:r>
         <w:rPr>
@@ -1493,8 +1477,112 @@
         <w:rPr>
           <w:sz w:val="40"/>
           <w:szCs w:val="40"/>
-        </w:rPr>
-      </w:pPr>
+          <w:u w:val="single"/>
+        </w:rPr>
+      </w:pPr>
+      <w:r>
+        <w:rPr>
+          <w:sz w:val="40"/>
+          <w:szCs w:val="40"/>
+          <w:u w:val="single"/>
+        </w:rPr>
+        <w:t>POWERBI ANALYSIS</w:t>
+      </w:r>
+    </w:p>
+    <w:p>
+      <w:pPr>
+        <w:pStyle w:val="NormalWeb"/>
+        <w:rPr>
+          <w:sz w:val="40"/>
+          <w:szCs w:val="40"/>
+        </w:rPr>
+      </w:pPr>
+      <w:r>
+        <w:rPr>
+          <w:sz w:val="40"/>
+          <w:szCs w:val="40"/>
+        </w:rPr>
+        <w:t>The .pbix file</w:t>
+      </w:r>
+      <w:r>
+        <w:rPr>
+          <w:sz w:val="40"/>
+          <w:szCs w:val="40"/>
+        </w:rPr>
+        <w:t xml:space="preserve"> is uploaded in github.</w:t>
+      </w:r>
+    </w:p>
+    <w:p>
+      <w:pPr>
+        <w:pStyle w:val="NormalWeb"/>
+        <w:rPr>
+          <w:sz w:val="40"/>
+          <w:szCs w:val="40"/>
+          <w:u w:val="single"/>
+        </w:rPr>
+      </w:pPr>
+      <w:r>
+        <w:rPr>
+          <w:sz w:val="40"/>
+          <w:szCs w:val="40"/>
+          <w:u w:val="single"/>
+        </w:rPr>
+        <w:drawing>
+          <wp:inline distT="0" distB="0" distL="0" distR="0" wp14:anchorId="7FF17D90" wp14:editId="3719436F">
+            <wp:extent cx="5731510" cy="3216910"/>
+            <wp:effectExtent l="0" t="0" r="2540" b="2540"/>
+            <wp:docPr id="3" name="Picture 2">
+              <a:extLst xmlns:a="http://schemas.openxmlformats.org/drawingml/2006/main">
+                <a:ext uri="{FF2B5EF4-FFF2-40B4-BE49-F238E27FC236}">
+                  <a16:creationId xmlns:a16="http://schemas.microsoft.com/office/drawing/2014/main" id="{BFE44AFD-A796-2E36-99AE-06F5516AF1C7}"/>
+                </a:ext>
+              </a:extLst>
+            </wp:docPr>
+            <wp:cNvGraphicFramePr>
+              <a:graphicFrameLocks xmlns:a="http://schemas.openxmlformats.org/drawingml/2006/main" noChangeAspect="1"/>
+            </wp:cNvGraphicFramePr>
+            <a:graphic xmlns:a="http://schemas.openxmlformats.org/drawingml/2006/main">
+              <a:graphicData uri="http://schemas.openxmlformats.org/drawingml/2006/picture">
+                <pic:pic xmlns:pic="http://schemas.openxmlformats.org/drawingml/2006/picture">
+                  <pic:nvPicPr>
+                    <pic:cNvPr id="3" name="Picture 2">
+                      <a:extLst>
+                        <a:ext uri="{FF2B5EF4-FFF2-40B4-BE49-F238E27FC236}">
+                          <a16:creationId xmlns:a16="http://schemas.microsoft.com/office/drawing/2014/main" id="{BFE44AFD-A796-2E36-99AE-06F5516AF1C7}"/>
+                        </a:ext>
+                      </a:extLst>
+                    </pic:cNvPr>
+                    <pic:cNvPicPr>
+                      <a:picLocks noChangeAspect="1"/>
+                    </pic:cNvPicPr>
+                  </pic:nvPicPr>
+                  <pic:blipFill>
+                    <a:blip r:embed="rId15">
+                      <a:extLst>
+                        <a:ext uri="{28A0092B-C50C-407E-A947-70E740481C1C}">
+                          <a14:useLocalDpi xmlns:a14="http://schemas.microsoft.com/office/drawing/2010/main" val="0"/>
+                        </a:ext>
+                      </a:extLst>
+                    </a:blip>
+                    <a:stretch>
+                      <a:fillRect/>
+                    </a:stretch>
+                  </pic:blipFill>
+                  <pic:spPr>
+                    <a:xfrm>
+                      <a:off x="0" y="0"/>
+                      <a:ext cx="5731510" cy="3216910"/>
+                    </a:xfrm>
+                    <a:prstGeom prst="rect">
+                      <a:avLst/>
+                    </a:prstGeom>
+                  </pic:spPr>
+                </pic:pic>
+              </a:graphicData>
+            </a:graphic>
+          </wp:inline>
+        </w:drawing>
+      </w:r>
     </w:p>
     <w:p>
       <w:pPr>
@@ -2219,7 +2307,6 @@
   <w:style w:type="character" w:default="1" w:styleId="DefaultParagraphFont">
     <w:name w:val="Default Paragraph Font"/>
     <w:uiPriority w:val="1"/>
-    <w:semiHidden/>
     <w:unhideWhenUsed/>
   </w:style>
   <w:style w:type="table" w:default="1" w:styleId="TableNormal">

</xml_diff>